<commit_message>
Step 1 Write Test Code
</commit_message>
<xml_diff>
--- a/Assignment_2-Brendan_Holt/Iteration Report.docx
+++ b/Assignment_2-Brendan_Holt/Iteration Report.docx
@@ -18,14 +18,22 @@
     </w:p>
     <w:p>
       <w:pPr>
-        <w:rPr>
-          <w:noProof/>
-        </w:rPr>
-      </w:pPr>
+        <w:jc w:val="both"/>
+        <w:rPr>
+          <w:noProof/>
+        </w:rPr>
+      </w:pPr>
+      <w:r>
+        <w:rPr>
+          <w:noProof/>
+        </w:rPr>
+        <w:t>This report covers step one and two of the refactoring process. Although testing already exists coverage is not nearly close to 100%. The purpose of this iteration is to expand on the current tests to create 100% coverage.</w:t>
+      </w:r>
     </w:p>
     <w:p>
       <w:pPr>
         <w:pStyle w:val="Heading2"/>
+        <w:jc w:val="both"/>
         <w:rPr>
           <w:noProof/>
         </w:rPr>
@@ -39,16 +47,864 @@
     </w:p>
     <w:p>
       <w:pPr>
-        <w:rPr>
-          <w:noProof/>
-        </w:rPr>
-      </w:pPr>
-      <w:r>
-        <w:rPr>
-          <w:noProof/>
-        </w:rPr>
-        <w:t>This is the original code, no work has been done on it except for creating a “quit” command to make it easier to work with.</w:t>
-      </w:r>
+        <w:pStyle w:val="ListParagraph"/>
+        <w:numPr>
+          <w:ilvl w:val="0"/>
+          <w:numId w:val="2"/>
+        </w:numPr>
+        <w:jc w:val="both"/>
+      </w:pPr>
+      <w:r>
+        <w:t>Renamed “UnitTestsKris.py” to unittests.py to avoid confusion</w:t>
+      </w:r>
+      <w:r>
+        <w:t>.</w:t>
+      </w:r>
+    </w:p>
+    <w:p>
+      <w:pPr>
+        <w:pStyle w:val="ListParagraph"/>
+        <w:numPr>
+          <w:ilvl w:val="0"/>
+          <w:numId w:val="2"/>
+        </w:numPr>
+        <w:jc w:val="both"/>
+        <w:rPr>
+          <w:noProof/>
+        </w:rPr>
+      </w:pPr>
+      <w:r>
+        <w:rPr>
+          <w:noProof/>
+          <w:highlight w:val="yellow"/>
+        </w:rPr>
+        <w:t>“Dead Code”</w:t>
+      </w:r>
+      <w:r>
+        <w:rPr>
+          <w:noProof/>
+        </w:rPr>
+        <w:t xml:space="preserve"> Removed from graph.py, the set_data(self, new_graph) on line 182</w:t>
+      </w:r>
+    </w:p>
+    <w:p>
+      <w:pPr>
+        <w:pStyle w:val="ListParagraph"/>
+        <w:numPr>
+          <w:ilvl w:val="0"/>
+          <w:numId w:val="2"/>
+        </w:numPr>
+        <w:jc w:val="both"/>
+        <w:rPr>
+          <w:noProof/>
+        </w:rPr>
+      </w:pPr>
+      <w:r>
+        <w:rPr>
+          <w:noProof/>
+        </w:rPr>
+        <w:t xml:space="preserve">Installed testfixtures package to use in unittests.py </w:t>
+      </w:r>
+    </w:p>
+    <w:p>
+      <w:pPr>
+        <w:pStyle w:val="ListParagraph"/>
+        <w:numPr>
+          <w:ilvl w:val="0"/>
+          <w:numId w:val="2"/>
+        </w:numPr>
+        <w:jc w:val="both"/>
+        <w:rPr>
+          <w:noProof/>
+        </w:rPr>
+      </w:pPr>
+      <w:r>
+        <w:rPr>
+          <w:noProof/>
+        </w:rPr>
+        <w:t>Removed unused exceptions such as..</w:t>
+      </w:r>
+    </w:p>
+    <w:p>
+      <w:pPr>
+        <w:pStyle w:val="ListParagraph"/>
+        <w:shd w:val="clear" w:color="auto" w:fill="FFFFFF"/>
+        <w:tabs>
+          <w:tab w:val="left" w:pos="916"/>
+          <w:tab w:val="left" w:pos="1832"/>
+          <w:tab w:val="left" w:pos="2748"/>
+          <w:tab w:val="left" w:pos="3664"/>
+          <w:tab w:val="left" w:pos="4580"/>
+          <w:tab w:val="left" w:pos="5496"/>
+          <w:tab w:val="left" w:pos="6412"/>
+          <w:tab w:val="left" w:pos="7328"/>
+          <w:tab w:val="left" w:pos="8244"/>
+          <w:tab w:val="left" w:pos="9160"/>
+          <w:tab w:val="left" w:pos="10076"/>
+          <w:tab w:val="left" w:pos="10992"/>
+          <w:tab w:val="left" w:pos="11908"/>
+          <w:tab w:val="left" w:pos="12824"/>
+          <w:tab w:val="left" w:pos="13740"/>
+          <w:tab w:val="left" w:pos="14656"/>
+        </w:tabs>
+        <w:spacing w:after="0" w:line="240" w:lineRule="auto"/>
+        <w:rPr>
+          <w:rFonts w:ascii="Courier New" w:eastAsia="Times New Roman" w:hAnsi="Courier New" w:cs="Courier New"/>
+          <w:color w:val="000080"/>
+          <w:sz w:val="18"/>
+          <w:szCs w:val="18"/>
+          <w:lang w:eastAsia="en-NZ"/>
+        </w:rPr>
+      </w:pPr>
+      <w:r>
+        <w:rPr>
+          <w:rFonts w:ascii="Courier New" w:eastAsia="Times New Roman" w:hAnsi="Courier New" w:cs="Courier New"/>
+          <w:i/>
+          <w:iCs/>
+          <w:color w:val="808080"/>
+          <w:sz w:val="18"/>
+          <w:szCs w:val="18"/>
+          <w:lang w:eastAsia="en-NZ"/>
+        </w:rPr>
+        <w:t xml:space="preserve"># Raises exception if the incorrect amount of </w:t>
+      </w:r>
+      <w:proofErr w:type="spellStart"/>
+      <w:r>
+        <w:rPr>
+          <w:rFonts w:ascii="Courier New" w:eastAsia="Times New Roman" w:hAnsi="Courier New" w:cs="Courier New"/>
+          <w:i/>
+          <w:iCs/>
+          <w:color w:val="808080"/>
+          <w:sz w:val="18"/>
+          <w:szCs w:val="18"/>
+          <w:lang w:eastAsia="en-NZ"/>
+        </w:rPr>
+        <w:t>args</w:t>
+      </w:r>
+      <w:proofErr w:type="spellEnd"/>
+      <w:r>
+        <w:rPr>
+          <w:rFonts w:ascii="Courier New" w:eastAsia="Times New Roman" w:hAnsi="Courier New" w:cs="Courier New"/>
+          <w:i/>
+          <w:iCs/>
+          <w:color w:val="808080"/>
+          <w:sz w:val="18"/>
+          <w:szCs w:val="18"/>
+          <w:lang w:eastAsia="en-NZ"/>
+        </w:rPr>
+        <w:t xml:space="preserve"> have been entered</w:t>
+      </w:r>
+      <w:r>
+        <w:rPr>
+          <w:rFonts w:ascii="Courier New" w:eastAsia="Times New Roman" w:hAnsi="Courier New" w:cs="Courier New"/>
+          <w:i/>
+          <w:iCs/>
+          <w:color w:val="808080"/>
+          <w:sz w:val="18"/>
+          <w:szCs w:val="18"/>
+          <w:lang w:eastAsia="en-NZ"/>
+        </w:rPr>
+        <w:br/>
+      </w:r>
+      <w:r>
+        <w:rPr>
+          <w:rFonts w:ascii="Courier New" w:eastAsia="Times New Roman" w:hAnsi="Courier New" w:cs="Courier New"/>
+          <w:b/>
+          <w:bCs/>
+          <w:color w:val="000080"/>
+          <w:sz w:val="18"/>
+          <w:szCs w:val="18"/>
+          <w:lang w:eastAsia="en-NZ"/>
+        </w:rPr>
+        <w:t xml:space="preserve">if </w:t>
+      </w:r>
+      <w:proofErr w:type="spellStart"/>
+      <w:r>
+        <w:rPr>
+          <w:rFonts w:ascii="Courier New" w:eastAsia="Times New Roman" w:hAnsi="Courier New" w:cs="Courier New"/>
+          <w:color w:val="000080"/>
+          <w:sz w:val="18"/>
+          <w:szCs w:val="18"/>
+          <w:lang w:eastAsia="en-NZ"/>
+        </w:rPr>
+        <w:t>len</w:t>
+      </w:r>
+      <w:proofErr w:type="spellEnd"/>
+      <w:r>
+        <w:rPr>
+          <w:rFonts w:ascii="Courier New" w:eastAsia="Times New Roman" w:hAnsi="Courier New" w:cs="Courier New"/>
+          <w:color w:val="000000"/>
+          <w:sz w:val="18"/>
+          <w:szCs w:val="18"/>
+          <w:lang w:eastAsia="en-NZ"/>
+        </w:rPr>
+        <w:t>(</w:t>
+      </w:r>
+      <w:proofErr w:type="spellStart"/>
+      <w:r>
+        <w:rPr>
+          <w:rFonts w:ascii="Courier New" w:eastAsia="Times New Roman" w:hAnsi="Courier New" w:cs="Courier New"/>
+          <w:color w:val="000000"/>
+          <w:sz w:val="18"/>
+          <w:szCs w:val="18"/>
+          <w:lang w:eastAsia="en-NZ"/>
+        </w:rPr>
+        <w:t>argss</w:t>
+      </w:r>
+      <w:proofErr w:type="spellEnd"/>
+      <w:r>
+        <w:rPr>
+          <w:rFonts w:ascii="Courier New" w:eastAsia="Times New Roman" w:hAnsi="Courier New" w:cs="Courier New"/>
+          <w:color w:val="000000"/>
+          <w:sz w:val="18"/>
+          <w:szCs w:val="18"/>
+          <w:lang w:eastAsia="en-NZ"/>
+        </w:rPr>
+        <w:t xml:space="preserve">) &gt; </w:t>
+      </w:r>
+      <w:r>
+        <w:rPr>
+          <w:rFonts w:ascii="Courier New" w:eastAsia="Times New Roman" w:hAnsi="Courier New" w:cs="Courier New"/>
+          <w:color w:val="0000FF"/>
+          <w:sz w:val="18"/>
+          <w:szCs w:val="18"/>
+          <w:lang w:eastAsia="en-NZ"/>
+        </w:rPr>
+        <w:t xml:space="preserve">2 </w:t>
+      </w:r>
+      <w:r>
+        <w:rPr>
+          <w:rFonts w:ascii="Courier New" w:eastAsia="Times New Roman" w:hAnsi="Courier New" w:cs="Courier New"/>
+          <w:b/>
+          <w:bCs/>
+          <w:color w:val="000080"/>
+          <w:sz w:val="18"/>
+          <w:szCs w:val="18"/>
+          <w:lang w:eastAsia="en-NZ"/>
+        </w:rPr>
+        <w:t xml:space="preserve">or </w:t>
+      </w:r>
+      <w:proofErr w:type="spellStart"/>
+      <w:r>
+        <w:rPr>
+          <w:rFonts w:ascii="Courier New" w:eastAsia="Times New Roman" w:hAnsi="Courier New" w:cs="Courier New"/>
+          <w:color w:val="000080"/>
+          <w:sz w:val="18"/>
+          <w:szCs w:val="18"/>
+          <w:lang w:eastAsia="en-NZ"/>
+        </w:rPr>
+        <w:t>len</w:t>
+      </w:r>
+      <w:proofErr w:type="spellEnd"/>
+      <w:r>
+        <w:rPr>
+          <w:rFonts w:ascii="Courier New" w:eastAsia="Times New Roman" w:hAnsi="Courier New" w:cs="Courier New"/>
+          <w:color w:val="000000"/>
+          <w:sz w:val="18"/>
+          <w:szCs w:val="18"/>
+          <w:lang w:eastAsia="en-NZ"/>
+        </w:rPr>
+        <w:t>(</w:t>
+      </w:r>
+      <w:proofErr w:type="spellStart"/>
+      <w:r>
+        <w:rPr>
+          <w:rFonts w:ascii="Courier New" w:eastAsia="Times New Roman" w:hAnsi="Courier New" w:cs="Courier New"/>
+          <w:color w:val="000000"/>
+          <w:sz w:val="18"/>
+          <w:szCs w:val="18"/>
+          <w:lang w:eastAsia="en-NZ"/>
+        </w:rPr>
+        <w:t>argss</w:t>
+      </w:r>
+      <w:proofErr w:type="spellEnd"/>
+      <w:r>
+        <w:rPr>
+          <w:rFonts w:ascii="Courier New" w:eastAsia="Times New Roman" w:hAnsi="Courier New" w:cs="Courier New"/>
+          <w:color w:val="000000"/>
+          <w:sz w:val="18"/>
+          <w:szCs w:val="18"/>
+          <w:lang w:eastAsia="en-NZ"/>
+        </w:rPr>
+        <w:t xml:space="preserve">) &lt; </w:t>
+      </w:r>
+      <w:r>
+        <w:rPr>
+          <w:rFonts w:ascii="Courier New" w:eastAsia="Times New Roman" w:hAnsi="Courier New" w:cs="Courier New"/>
+          <w:color w:val="0000FF"/>
+          <w:sz w:val="18"/>
+          <w:szCs w:val="18"/>
+          <w:lang w:eastAsia="en-NZ"/>
+        </w:rPr>
+        <w:t>2</w:t>
+      </w:r>
+      <w:r>
+        <w:rPr>
+          <w:rFonts w:ascii="Courier New" w:eastAsia="Times New Roman" w:hAnsi="Courier New" w:cs="Courier New"/>
+          <w:color w:val="000000"/>
+          <w:sz w:val="18"/>
+          <w:szCs w:val="18"/>
+          <w:lang w:eastAsia="en-NZ"/>
+        </w:rPr>
+        <w:t>:</w:t>
+      </w:r>
+      <w:r>
+        <w:rPr>
+          <w:rFonts w:ascii="Courier New" w:eastAsia="Times New Roman" w:hAnsi="Courier New" w:cs="Courier New"/>
+          <w:color w:val="000000"/>
+          <w:sz w:val="18"/>
+          <w:szCs w:val="18"/>
+          <w:lang w:eastAsia="en-NZ"/>
+        </w:rPr>
+        <w:br/>
+        <w:t xml:space="preserve">    </w:t>
+      </w:r>
+      <w:r>
+        <w:rPr>
+          <w:rFonts w:ascii="Courier New" w:eastAsia="Times New Roman" w:hAnsi="Courier New" w:cs="Courier New"/>
+          <w:b/>
+          <w:bCs/>
+          <w:color w:val="000080"/>
+          <w:sz w:val="18"/>
+          <w:szCs w:val="18"/>
+          <w:lang w:eastAsia="en-NZ"/>
+        </w:rPr>
+        <w:t xml:space="preserve">raise </w:t>
+      </w:r>
+      <w:proofErr w:type="spellStart"/>
+      <w:r>
+        <w:rPr>
+          <w:rFonts w:ascii="Courier New" w:eastAsia="Times New Roman" w:hAnsi="Courier New" w:cs="Courier New"/>
+          <w:color w:val="000080"/>
+          <w:sz w:val="18"/>
+          <w:szCs w:val="18"/>
+          <w:lang w:eastAsia="en-NZ"/>
+        </w:rPr>
+        <w:t>TypeError</w:t>
+      </w:r>
+      <w:proofErr w:type="spellEnd"/>
+    </w:p>
+    <w:p>
+      <w:pPr>
+        <w:spacing w:after="0"/>
+        <w:ind w:left="720"/>
+        <w:rPr>
+          <w:color w:val="000000"/>
+          <w:lang w:eastAsia="en-NZ"/>
+        </w:rPr>
+      </w:pPr>
+      <w:r>
+        <w:rPr>
+          <w:lang w:eastAsia="en-NZ"/>
+        </w:rPr>
+        <w:t>In graph.py at line 65</w:t>
+      </w:r>
+      <w:r>
+        <w:rPr>
+          <w:lang w:eastAsia="en-NZ"/>
+        </w:rPr>
+        <w:t xml:space="preserve"> (of original code)</w:t>
+      </w:r>
+      <w:r>
+        <w:rPr>
+          <w:lang w:eastAsia="en-NZ"/>
+        </w:rPr>
+        <w:t>, this would never be raised as the interpreter already raises this exception should the user input to many parameters.</w:t>
+      </w:r>
+    </w:p>
+    <w:p>
+      <w:pPr>
+        <w:pStyle w:val="ListParagraph"/>
+        <w:numPr>
+          <w:ilvl w:val="0"/>
+          <w:numId w:val="2"/>
+        </w:numPr>
+        <w:jc w:val="both"/>
+        <w:rPr>
+          <w:noProof/>
+        </w:rPr>
+      </w:pPr>
+      <w:r>
+        <w:rPr>
+          <w:noProof/>
+        </w:rPr>
+        <w:t>Imported the shultil library</w:t>
+      </w:r>
+      <w:r>
+        <w:rPr>
+          <w:noProof/>
+        </w:rPr>
+        <w:t xml:space="preserve"> to unittests.py</w:t>
+      </w:r>
+    </w:p>
+    <w:p>
+      <w:pPr>
+        <w:pStyle w:val="ListParagraph"/>
+        <w:numPr>
+          <w:ilvl w:val="0"/>
+          <w:numId w:val="2"/>
+        </w:numPr>
+        <w:jc w:val="both"/>
+        <w:rPr>
+          <w:noProof/>
+        </w:rPr>
+      </w:pPr>
+      <w:r>
+        <w:rPr>
+          <w:noProof/>
+        </w:rPr>
+        <w:t xml:space="preserve">Removed valid method </w:t>
+      </w:r>
+      <w:r>
+        <w:rPr>
+          <w:b/>
+          <w:bCs/>
+          <w:color w:val="000080"/>
+        </w:rPr>
+        <w:t xml:space="preserve">def </w:t>
+      </w:r>
+      <w:proofErr w:type="spellStart"/>
+      <w:r>
+        <w:rPr>
+          <w:shd w:val="clear" w:color="auto" w:fill="E4E4FF"/>
+        </w:rPr>
+        <w:t>valid_</w:t>
+      </w:r>
+      <w:proofErr w:type="gramStart"/>
+      <w:r>
+        <w:rPr>
+          <w:shd w:val="clear" w:color="auto" w:fill="E4E4FF"/>
+        </w:rPr>
+        <w:t>date</w:t>
+      </w:r>
+      <w:proofErr w:type="spellEnd"/>
+      <w:r>
+        <w:t>(</w:t>
+      </w:r>
+      <w:proofErr w:type="gramEnd"/>
+      <w:r>
+        <w:rPr>
+          <w:color w:val="808080"/>
+        </w:rPr>
+        <w:t>self</w:t>
+      </w:r>
+      <w:r>
+        <w:t>, birthday):</w:t>
+      </w:r>
+      <w:r>
+        <w:t xml:space="preserve"> from line 50 of file_handler.py (in original files). Firstly</w:t>
+      </w:r>
+      <w:r>
+        <w:t>,</w:t>
+      </w:r>
+      <w:r>
+        <w:t xml:space="preserve"> it seems to be </w:t>
+      </w:r>
+      <w:r>
+        <w:rPr>
+          <w:highlight w:val="yellow"/>
+        </w:rPr>
+        <w:t>dead code</w:t>
+      </w:r>
+      <w:r>
+        <w:t>, secondly it does not work anyway.</w:t>
+      </w:r>
+    </w:p>
+    <w:p>
+      <w:pPr>
+        <w:pStyle w:val="ListParagraph"/>
+        <w:numPr>
+          <w:ilvl w:val="0"/>
+          <w:numId w:val="2"/>
+        </w:numPr>
+        <w:jc w:val="both"/>
+        <w:rPr>
+          <w:noProof/>
+        </w:rPr>
+      </w:pPr>
+      <w:r>
+        <w:t>Also</w:t>
+      </w:r>
+      <w:r>
+        <w:t xml:space="preserve"> removed the method that followed the previously mentioned method, </w:t>
+      </w:r>
+      <w:proofErr w:type="spellStart"/>
+      <w:r>
+        <w:t>valid_</w:t>
+      </w:r>
+      <w:proofErr w:type="gramStart"/>
+      <w:r>
+        <w:t>age</w:t>
+      </w:r>
+      <w:proofErr w:type="spellEnd"/>
+      <w:r>
+        <w:t>(</w:t>
+      </w:r>
+      <w:proofErr w:type="gramEnd"/>
+      <w:r>
+        <w:t>self, date) from file_handler.py for the same reasons.</w:t>
+      </w:r>
+    </w:p>
+    <w:p>
+      <w:pPr>
+        <w:pStyle w:val="ListParagraph"/>
+        <w:numPr>
+          <w:ilvl w:val="0"/>
+          <w:numId w:val="2"/>
+        </w:numPr>
+        <w:jc w:val="both"/>
+        <w:rPr>
+          <w:noProof/>
+        </w:rPr>
+      </w:pPr>
+      <w:r>
+        <w:t xml:space="preserve">Import </w:t>
+      </w:r>
+      <w:proofErr w:type="spellStart"/>
+      <w:r>
+        <w:t>io</w:t>
+      </w:r>
+      <w:proofErr w:type="spellEnd"/>
+      <w:r>
+        <w:t xml:space="preserve"> to unittests.py</w:t>
+      </w:r>
+      <w:r>
+        <w:t>, used to test output strings</w:t>
+      </w:r>
+    </w:p>
+    <w:p>
+      <w:pPr>
+        <w:pStyle w:val="ListParagraph"/>
+        <w:numPr>
+          <w:ilvl w:val="0"/>
+          <w:numId w:val="2"/>
+        </w:numPr>
+        <w:jc w:val="both"/>
+      </w:pPr>
+      <w:r>
+        <w:t xml:space="preserve">Changed data validation length of employee number from </w:t>
+      </w:r>
+      <w:r>
+        <w:rPr>
+          <w:b/>
+          <w:bCs/>
+          <w:color w:val="008080"/>
+          <w:sz w:val="18"/>
+          <w:szCs w:val="18"/>
+        </w:rPr>
+        <w:t>r'[a-</w:t>
+      </w:r>
+      <w:proofErr w:type="gramStart"/>
+      <w:r>
+        <w:rPr>
+          <w:b/>
+          <w:bCs/>
+          <w:color w:val="008080"/>
+          <w:sz w:val="18"/>
+          <w:szCs w:val="18"/>
+        </w:rPr>
+        <w:t>z][</w:t>
+      </w:r>
+      <w:proofErr w:type="gramEnd"/>
+      <w:r>
+        <w:rPr>
+          <w:b/>
+          <w:bCs/>
+          <w:color w:val="008080"/>
+          <w:sz w:val="18"/>
+          <w:szCs w:val="18"/>
+        </w:rPr>
+        <w:t>0-9]{3</w:t>
+      </w:r>
+      <w:r>
+        <w:rPr>
+          <w:b/>
+          <w:bCs/>
+          <w:color w:val="008080"/>
+          <w:sz w:val="18"/>
+          <w:szCs w:val="18"/>
+        </w:rPr>
+        <w:t>}'</w:t>
+      </w:r>
+      <w:r>
+        <w:rPr>
+          <w:b/>
+          <w:bCs/>
+          <w:color w:val="008080"/>
+          <w:sz w:val="18"/>
+          <w:szCs w:val="18"/>
+        </w:rPr>
+        <w:t xml:space="preserve"> </w:t>
+      </w:r>
+      <w:r>
+        <w:t xml:space="preserve">to </w:t>
+      </w:r>
+      <w:r>
+        <w:rPr>
+          <w:b/>
+          <w:bCs/>
+          <w:color w:val="008080"/>
+          <w:sz w:val="18"/>
+          <w:szCs w:val="18"/>
+        </w:rPr>
+        <w:t>r'[a-z][0-9]{2}'</w:t>
+      </w:r>
+      <w:r>
+        <w:t xml:space="preserve"> on line 72 of </w:t>
+      </w:r>
+      <w:proofErr w:type="spellStart"/>
+      <w:r>
+        <w:t>filemanagement</w:t>
+      </w:r>
+      <w:proofErr w:type="spellEnd"/>
+      <w:r>
+        <w:t>/</w:t>
+      </w:r>
+      <w:proofErr w:type="spellStart"/>
+      <w:r>
+        <w:t>filehandler.pyto</w:t>
+      </w:r>
+      <w:proofErr w:type="spellEnd"/>
+      <w:r>
+        <w:t xml:space="preserve"> match format used </w:t>
+      </w:r>
+    </w:p>
+    <w:p>
+      <w:pPr>
+        <w:pStyle w:val="ListParagraph"/>
+        <w:numPr>
+          <w:ilvl w:val="0"/>
+          <w:numId w:val="2"/>
+        </w:numPr>
+        <w:jc w:val="both"/>
+      </w:pPr>
+      <w:r>
+        <w:rPr>
+          <w:noProof/>
+        </w:rPr>
+        <w:t xml:space="preserve">Changed </w:t>
+      </w:r>
+      <w:r>
+        <w:rPr>
+          <w:b/>
+          <w:bCs/>
+          <w:color w:val="000080"/>
+        </w:rPr>
+        <w:t xml:space="preserve">if </w:t>
+      </w:r>
+      <w:proofErr w:type="spellStart"/>
+      <w:proofErr w:type="gramStart"/>
+      <w:r>
+        <w:t>re.match</w:t>
+      </w:r>
+      <w:proofErr w:type="spellEnd"/>
+      <w:proofErr w:type="gramEnd"/>
+      <w:r>
+        <w:t>(</w:t>
+      </w:r>
+      <w:r>
+        <w:rPr>
+          <w:b/>
+          <w:bCs/>
+          <w:color w:val="008080"/>
+        </w:rPr>
+        <w:t>r'[0-9]{3}'</w:t>
+      </w:r>
+      <w:r>
+        <w:t xml:space="preserve">, </w:t>
+      </w:r>
+      <w:r>
+        <w:rPr>
+          <w:shd w:val="clear" w:color="auto" w:fill="E4E4FF"/>
+        </w:rPr>
+        <w:t>person</w:t>
+      </w:r>
+      <w:r>
+        <w:t>[</w:t>
+      </w:r>
+      <w:r>
+        <w:rPr>
+          <w:color w:val="0000FF"/>
+        </w:rPr>
+        <w:t>3</w:t>
+      </w:r>
+      <w:r>
+        <w:t>]):</w:t>
+      </w:r>
+      <w:r>
+        <w:t xml:space="preserve"> to </w:t>
+      </w:r>
+      <w:r>
+        <w:rPr>
+          <w:b/>
+          <w:bCs/>
+          <w:color w:val="000080"/>
+        </w:rPr>
+        <w:t xml:space="preserve">if </w:t>
+      </w:r>
+      <w:proofErr w:type="spellStart"/>
+      <w:r>
+        <w:t>re.match</w:t>
+      </w:r>
+      <w:proofErr w:type="spellEnd"/>
+      <w:r>
+        <w:t>(</w:t>
+      </w:r>
+      <w:r>
+        <w:rPr>
+          <w:b/>
+          <w:bCs/>
+          <w:color w:val="008080"/>
+        </w:rPr>
+        <w:t>r'</w:t>
+      </w:r>
+      <w:r>
+        <w:rPr>
+          <w:b/>
+          <w:bCs/>
+          <w:color w:val="008080"/>
+        </w:rPr>
+        <w:t>^</w:t>
+      </w:r>
+      <w:r>
+        <w:rPr>
+          <w:b/>
+          <w:bCs/>
+          <w:color w:val="008080"/>
+        </w:rPr>
+        <w:t>[0-9]{2</w:t>
+      </w:r>
+      <w:r>
+        <w:rPr>
+          <w:b/>
+          <w:bCs/>
+          <w:color w:val="008080"/>
+        </w:rPr>
+        <w:t>,3</w:t>
+      </w:r>
+      <w:r>
+        <w:rPr>
+          <w:b/>
+          <w:bCs/>
+          <w:color w:val="008080"/>
+        </w:rPr>
+        <w:t>}</w:t>
+      </w:r>
+      <w:r>
+        <w:rPr>
+          <w:b/>
+          <w:bCs/>
+          <w:color w:val="008080"/>
+        </w:rPr>
+        <w:t>$</w:t>
+      </w:r>
+      <w:r>
+        <w:rPr>
+          <w:b/>
+          <w:bCs/>
+          <w:color w:val="008080"/>
+        </w:rPr>
+        <w:t>'</w:t>
+      </w:r>
+      <w:r>
+        <w:t xml:space="preserve">, </w:t>
+      </w:r>
+      <w:r>
+        <w:rPr>
+          <w:shd w:val="clear" w:color="auto" w:fill="E4E4FF"/>
+        </w:rPr>
+        <w:t>person</w:t>
+      </w:r>
+      <w:r>
+        <w:t>[</w:t>
+      </w:r>
+      <w:r>
+        <w:rPr>
+          <w:color w:val="0000FF"/>
+        </w:rPr>
+        <w:t>3</w:t>
+      </w:r>
+      <w:r>
+        <w:t>]):</w:t>
+      </w:r>
+      <w:r>
+        <w:t xml:space="preserve"> on line 111 of filehandler.py to accommodate</w:t>
+      </w:r>
+      <w:r>
+        <w:t xml:space="preserve"> salaries less than $100,00</w:t>
+      </w:r>
+    </w:p>
+    <w:p>
+      <w:pPr>
+        <w:pStyle w:val="ListParagraph"/>
+        <w:numPr>
+          <w:ilvl w:val="0"/>
+          <w:numId w:val="2"/>
+        </w:numPr>
+        <w:jc w:val="both"/>
+      </w:pPr>
+      <w:r>
+        <w:t xml:space="preserve">Changed pointless </w:t>
+      </w:r>
+      <w:proofErr w:type="spellStart"/>
+      <w:r>
+        <w:rPr>
+          <w:b/>
+          <w:bCs/>
+          <w:color w:val="000080"/>
+        </w:rPr>
+        <w:t>elif</w:t>
+      </w:r>
+      <w:proofErr w:type="spellEnd"/>
+      <w:r>
+        <w:rPr>
+          <w:b/>
+          <w:bCs/>
+          <w:color w:val="000080"/>
+        </w:rPr>
+        <w:t xml:space="preserve"> </w:t>
+      </w:r>
+      <w:proofErr w:type="spellStart"/>
+      <w:r>
+        <w:rPr>
+          <w:shd w:val="clear" w:color="auto" w:fill="E4E4FF"/>
+        </w:rPr>
+        <w:t>len</w:t>
+      </w:r>
+      <w:proofErr w:type="spellEnd"/>
+      <w:r>
+        <w:t>(</w:t>
+      </w:r>
+      <w:proofErr w:type="spellStart"/>
+      <w:r>
+        <w:t>args</w:t>
+      </w:r>
+      <w:proofErr w:type="spellEnd"/>
+      <w:r>
+        <w:t xml:space="preserve">) == </w:t>
+      </w:r>
+      <w:r>
+        <w:rPr>
+          <w:color w:val="0000FF"/>
+        </w:rPr>
+        <w:t>2</w:t>
+      </w:r>
+      <w:r>
+        <w:t>:</w:t>
+      </w:r>
+      <w:r>
+        <w:t xml:space="preserve"> to simple else in line 36 of interpreter.py</w:t>
+      </w:r>
+    </w:p>
+    <w:p>
+      <w:pPr>
+        <w:pStyle w:val="ListParagraph"/>
+        <w:numPr>
+          <w:ilvl w:val="0"/>
+          <w:numId w:val="2"/>
+        </w:numPr>
+        <w:jc w:val="both"/>
+      </w:pPr>
     </w:p>
     <w:p>
       <w:pPr>
@@ -57,56 +913,18 @@
           <w:noProof/>
         </w:rPr>
       </w:pPr>
-    </w:p>
-    <w:p>
-      <w:pPr>
-        <w:pStyle w:val="Heading2"/>
-        <w:rPr>
-          <w:noProof/>
-        </w:rPr>
-      </w:pPr>
-      <w:r>
-        <w:rPr>
-          <w:noProof/>
-        </w:rPr>
-        <w:t>Tasks To Do</w:t>
-      </w:r>
-    </w:p>
-    <w:p>
-      <w:pPr>
-        <w:rPr>
-          <w:noProof/>
-        </w:rPr>
-      </w:pPr>
-      <w:r>
-        <w:rPr>
-          <w:noProof/>
-        </w:rPr>
-        <w:t>Write testing code for the files displayed in the coverage report below.</w:t>
-      </w:r>
-      <w:bookmarkStart w:id="0" w:name="_GoBack"/>
-      <w:bookmarkEnd w:id="0"/>
-    </w:p>
-    <w:p>
-      <w:pPr>
-        <w:rPr>
-          <w:noProof/>
-        </w:rPr>
-      </w:pPr>
-    </w:p>
-    <w:p>
-      <w:pPr>
-        <w:pStyle w:val="Heading2"/>
-        <w:rPr>
-          <w:noProof/>
-        </w:rPr>
-      </w:pPr>
       <w:r>
         <w:rPr>
           <w:noProof/>
         </w:rPr>
         <w:t>Coverage Output</w:t>
       </w:r>
+      <w:r>
+        <w:rPr>
+          <w:noProof/>
+        </w:rPr>
+        <w:t xml:space="preserve"> Original</w:t>
+      </w:r>
     </w:p>
     <w:p>
       <w:r>
@@ -114,9 +932,9 @@
           <w:noProof/>
         </w:rPr>
         <w:drawing>
-          <wp:inline distT="0" distB="0" distL="0" distR="0" wp14:anchorId="6735230F" wp14:editId="7C8EE62A">
-            <wp:extent cx="5731510" cy="1372235"/>
-            <wp:effectExtent l="0" t="0" r="2540" b="0"/>
+          <wp:inline distT="0" distB="0" distL="0" distR="0" wp14:anchorId="2E82F78D" wp14:editId="3A8524A4">
+            <wp:extent cx="5731510" cy="1289685"/>
+            <wp:effectExtent l="0" t="0" r="2540" b="5715"/>
             <wp:docPr id="1" name="Picture 1"/>
             <wp:cNvGraphicFramePr>
               <a:graphicFrameLocks xmlns:a="http://schemas.openxmlformats.org/drawingml/2006/main" noChangeAspect="1"/>
@@ -129,7 +947,7 @@
                     <pic:cNvPicPr/>
                   </pic:nvPicPr>
                   <pic:blipFill>
-                    <a:blip r:embed="rId4"/>
+                    <a:blip r:embed="rId5"/>
                     <a:stretch>
                       <a:fillRect/>
                     </a:stretch>
@@ -137,7 +955,7 @@
                   <pic:spPr>
                     <a:xfrm>
                       <a:off x="0" y="0"/>
-                      <a:ext cx="5731510" cy="1372235"/>
+                      <a:ext cx="5731510" cy="1289685"/>
                     </a:xfrm>
                     <a:prstGeom prst="rect">
                       <a:avLst/>
@@ -150,6 +968,198 @@
         </w:drawing>
       </w:r>
     </w:p>
+    <w:p>
+      <w:pPr>
+        <w:pStyle w:val="Heading2"/>
+      </w:pPr>
+      <w:r>
+        <w:t>Coverage Output After</w:t>
+      </w:r>
+    </w:p>
+    <w:p>
+      <w:r>
+        <w:rPr>
+          <w:noProof/>
+        </w:rPr>
+        <w:drawing>
+          <wp:inline distT="0" distB="0" distL="0" distR="0" wp14:anchorId="7621C2FF" wp14:editId="2B34CA47">
+            <wp:extent cx="5731510" cy="1858645"/>
+            <wp:effectExtent l="0" t="0" r="2540" b="8255"/>
+            <wp:docPr id="2" name="Picture 2"/>
+            <wp:cNvGraphicFramePr>
+              <a:graphicFrameLocks xmlns:a="http://schemas.openxmlformats.org/drawingml/2006/main" noChangeAspect="1"/>
+            </wp:cNvGraphicFramePr>
+            <a:graphic xmlns:a="http://schemas.openxmlformats.org/drawingml/2006/main">
+              <a:graphicData uri="http://schemas.openxmlformats.org/drawingml/2006/picture">
+                <pic:pic xmlns:pic="http://schemas.openxmlformats.org/drawingml/2006/picture">
+                  <pic:nvPicPr>
+                    <pic:cNvPr id="1" name=""/>
+                    <pic:cNvPicPr/>
+                  </pic:nvPicPr>
+                  <pic:blipFill>
+                    <a:blip r:embed="rId6"/>
+                    <a:stretch>
+                      <a:fillRect/>
+                    </a:stretch>
+                  </pic:blipFill>
+                  <pic:spPr>
+                    <a:xfrm>
+                      <a:off x="0" y="0"/>
+                      <a:ext cx="5731510" cy="1858645"/>
+                    </a:xfrm>
+                    <a:prstGeom prst="rect">
+                      <a:avLst/>
+                    </a:prstGeom>
+                  </pic:spPr>
+                </pic:pic>
+              </a:graphicData>
+            </a:graphic>
+          </wp:inline>
+        </w:drawing>
+      </w:r>
+    </w:p>
+    <w:p>
+      <w:pPr>
+        <w:pStyle w:val="Heading2"/>
+      </w:pPr>
+      <w:r>
+        <w:lastRenderedPageBreak/>
+        <w:t>Problems</w:t>
+      </w:r>
+    </w:p>
+    <w:p>
+      <w:pPr>
+        <w:pStyle w:val="ListParagraph"/>
+        <w:numPr>
+          <w:ilvl w:val="0"/>
+          <w:numId w:val="3"/>
+        </w:numPr>
+      </w:pPr>
+      <w:r>
+        <w:t>Was not able to get mock working to test input</w:t>
+      </w:r>
+    </w:p>
+    <w:p>
+      <w:pPr>
+        <w:pStyle w:val="ListParagraph"/>
+        <w:numPr>
+          <w:ilvl w:val="0"/>
+          <w:numId w:val="3"/>
+        </w:numPr>
+      </w:pPr>
+      <w:r>
+        <w:t>Some coverage not complete such as unittests.py due to error checking creating branches that are covered unless an exception that is beyond ordinary is raised.</w:t>
+      </w:r>
+    </w:p>
+    <w:p>
+      <w:pPr>
+        <w:pStyle w:val="ListParagraph"/>
+        <w:numPr>
+          <w:ilvl w:val="0"/>
+          <w:numId w:val="3"/>
+        </w:numPr>
+      </w:pPr>
+      <w:r>
+        <w:t xml:space="preserve">Was not able to get %100 coverage on the </w:t>
+      </w:r>
+      <w:proofErr w:type="spellStart"/>
+      <w:r>
+        <w:t>filehandler</w:t>
+      </w:r>
+      <w:proofErr w:type="spellEnd"/>
+      <w:r>
+        <w:t xml:space="preserve"> due to being unable to test if a number is a double.</w:t>
+      </w:r>
+    </w:p>
+    <w:p/>
+    <w:p>
+      <w:pPr>
+        <w:pStyle w:val="Heading2"/>
+      </w:pPr>
+      <w:r>
+        <w:t>Coverage commands used</w:t>
+      </w:r>
+    </w:p>
+    <w:p/>
+    <w:p>
+      <w:pPr>
+        <w:shd w:val="clear" w:color="auto" w:fill="FFFFFF"/>
+        <w:tabs>
+          <w:tab w:val="left" w:pos="916"/>
+          <w:tab w:val="left" w:pos="1832"/>
+          <w:tab w:val="left" w:pos="2748"/>
+          <w:tab w:val="left" w:pos="3664"/>
+          <w:tab w:val="left" w:pos="4580"/>
+          <w:tab w:val="left" w:pos="5496"/>
+          <w:tab w:val="left" w:pos="6412"/>
+          <w:tab w:val="left" w:pos="7328"/>
+          <w:tab w:val="left" w:pos="8244"/>
+          <w:tab w:val="left" w:pos="9160"/>
+          <w:tab w:val="left" w:pos="10076"/>
+          <w:tab w:val="left" w:pos="10992"/>
+          <w:tab w:val="left" w:pos="11908"/>
+          <w:tab w:val="left" w:pos="12824"/>
+          <w:tab w:val="left" w:pos="13740"/>
+          <w:tab w:val="left" w:pos="14656"/>
+        </w:tabs>
+        <w:spacing w:after="0" w:line="240" w:lineRule="auto"/>
+        <w:rPr>
+          <w:rFonts w:ascii="Courier New" w:eastAsia="Times New Roman" w:hAnsi="Courier New" w:cs="Courier New"/>
+          <w:color w:val="000000"/>
+          <w:sz w:val="18"/>
+          <w:szCs w:val="18"/>
+          <w:lang w:eastAsia="en-NZ"/>
+        </w:rPr>
+      </w:pPr>
+      <w:r>
+        <w:rPr>
+          <w:rFonts w:ascii="Courier New" w:eastAsia="Times New Roman" w:hAnsi="Courier New" w:cs="Courier New"/>
+          <w:color w:val="000000"/>
+          <w:sz w:val="18"/>
+          <w:szCs w:val="18"/>
+          <w:lang w:eastAsia="en-NZ"/>
+        </w:rPr>
+        <w:t>coverage run --branch --omit=C:\Users\Brendan\AppData\Roaming\Python\Python34\site-packages\testfixtures\*.py unittests.py -</w:t>
+      </w:r>
+      <w:r>
+        <w:rPr>
+          <w:rFonts w:ascii="Courier New" w:eastAsia="Times New Roman" w:hAnsi="Courier New" w:cs="Courier New"/>
+          <w:color w:val="000000"/>
+          <w:sz w:val="18"/>
+          <w:szCs w:val="18"/>
+          <w:lang w:eastAsia="en-NZ"/>
+        </w:rPr>
+        <w:t>b</w:t>
+      </w:r>
+    </w:p>
+    <w:p/>
+    <w:p>
+      <w:r>
+        <w:t>coverage report</w:t>
+      </w:r>
+    </w:p>
+    <w:p/>
+    <w:p>
+      <w:r>
+        <w:t>coverage html</w:t>
+      </w:r>
+    </w:p>
+    <w:p/>
+    <w:p>
+      <w:r>
+        <w:t xml:space="preserve">*note the omit used to ensure files not contained in the </w:t>
+      </w:r>
+      <w:proofErr w:type="spellStart"/>
+      <w:r>
+        <w:t>testfixtures</w:t>
+      </w:r>
+      <w:proofErr w:type="spellEnd"/>
+      <w:r>
+        <w:t xml:space="preserve"> library that was used to test the raising of exceptions. The path will  vary depending on computer.</w:t>
+      </w:r>
+      <w:bookmarkStart w:id="0" w:name="_GoBack"/>
+      <w:bookmarkEnd w:id="0"/>
+    </w:p>
     <w:sectPr>
       <w:pgSz w:w="11906" w:h="16838"/>
       <w:pgMar w:top="1440" w:right="1440" w:bottom="1440" w:left="1440" w:header="708" w:footer="708" w:gutter="0"/>
@@ -158,6 +1168,281 @@
     </w:sectPr>
   </w:body>
 </w:document>
+</file>
+
+<file path=word/numbering.xml><?xml version="1.0" encoding="utf-8"?>
+<w:numbering xmlns:wpc="http://schemas.microsoft.com/office/word/2010/wordprocessingCanvas" xmlns:cx="http://schemas.microsoft.com/office/drawing/2014/chartex" xmlns:cx1="http://schemas.microsoft.com/office/drawing/2015/9/8/chartex" xmlns:cx2="http://schemas.microsoft.com/office/drawing/2015/10/21/chartex" xmlns:cx3="http://schemas.microsoft.com/office/drawing/2016/5/9/chartex" xmlns:cx4="http://schemas.microsoft.com/office/drawing/2016/5/10/chartex" xmlns:cx5="http://schemas.microsoft.com/office/drawing/2016/5/11/chartex" xmlns:cx6="http://schemas.microsoft.com/office/drawing/2016/5/12/chartex" xmlns:cx7="http://schemas.microsoft.com/office/drawing/2016/5/13/chartex" xmlns:cx8="http://schemas.microsoft.com/office/drawing/2016/5/14/chartex" xmlns:mc="http://schemas.openxmlformats.org/markup-compatibility/2006" xmlns:aink="http://schemas.microsoft.com/office/drawing/2016/ink" xmlns:am3d="http://schemas.microsoft.com/office/drawing/2017/model3d" xmlns:o="urn:schemas-microsoft-com:office:office" xmlns:r="http://schemas.openxmlformats.org/officeDocument/2006/relationships" xmlns:m="http://schemas.openxmlformats.org/officeDocument/2006/math" xmlns:v="urn:schemas-microsoft-com:vml" xmlns:wp14="http://schemas.microsoft.com/office/word/2010/wordprocessingDrawing" xmlns:wp="http://schemas.openxmlformats.org/drawingml/2006/wordprocessingDrawing" xmlns:w10="urn:schemas-microsoft-com:office:word" xmlns:w="http://schemas.openxmlformats.org/wordprocessingml/2006/main" xmlns:w14="http://schemas.microsoft.com/office/word/2010/wordml" xmlns:w15="http://schemas.microsoft.com/office/word/2012/wordml" xmlns:w16cid="http://schemas.microsoft.com/office/word/2016/wordml/cid" xmlns:w16se="http://schemas.microsoft.com/office/word/2015/wordml/symex" xmlns:wpg="http://schemas.microsoft.com/office/word/2010/wordprocessingGroup" xmlns:wpi="http://schemas.microsoft.com/office/word/2010/wordprocessingInk" xmlns:wne="http://schemas.microsoft.com/office/word/2006/wordml" xmlns:wps="http://schemas.microsoft.com/office/word/2010/wordprocessingShape" mc:Ignorable="w14 w15 w16se w16cid wp14">
+  <w:abstractNum w:abstractNumId="0" w15:restartNumberingAfterBreak="0">
+    <w:nsid w:val="234005FE"/>
+    <w:multiLevelType w:val="hybridMultilevel"/>
+    <w:tmpl w:val="417A3196"/>
+    <w:lvl w:ilvl="0" w:tplc="1409000F">
+      <w:start w:val="1"/>
+      <w:numFmt w:val="decimal"/>
+      <w:lvlText w:val="%1."/>
+      <w:lvlJc w:val="left"/>
+      <w:pPr>
+        <w:ind w:left="720" w:hanging="360"/>
+      </w:pPr>
+    </w:lvl>
+    <w:lvl w:ilvl="1" w:tplc="14090019" w:tentative="1">
+      <w:start w:val="1"/>
+      <w:numFmt w:val="lowerLetter"/>
+      <w:lvlText w:val="%2."/>
+      <w:lvlJc w:val="left"/>
+      <w:pPr>
+        <w:ind w:left="1440" w:hanging="360"/>
+      </w:pPr>
+    </w:lvl>
+    <w:lvl w:ilvl="2" w:tplc="1409001B" w:tentative="1">
+      <w:start w:val="1"/>
+      <w:numFmt w:val="lowerRoman"/>
+      <w:lvlText w:val="%3."/>
+      <w:lvlJc w:val="right"/>
+      <w:pPr>
+        <w:ind w:left="2160" w:hanging="180"/>
+      </w:pPr>
+    </w:lvl>
+    <w:lvl w:ilvl="3" w:tplc="1409000F" w:tentative="1">
+      <w:start w:val="1"/>
+      <w:numFmt w:val="decimal"/>
+      <w:lvlText w:val="%4."/>
+      <w:lvlJc w:val="left"/>
+      <w:pPr>
+        <w:ind w:left="2880" w:hanging="360"/>
+      </w:pPr>
+    </w:lvl>
+    <w:lvl w:ilvl="4" w:tplc="14090019" w:tentative="1">
+      <w:start w:val="1"/>
+      <w:numFmt w:val="lowerLetter"/>
+      <w:lvlText w:val="%5."/>
+      <w:lvlJc w:val="left"/>
+      <w:pPr>
+        <w:ind w:left="3600" w:hanging="360"/>
+      </w:pPr>
+    </w:lvl>
+    <w:lvl w:ilvl="5" w:tplc="1409001B" w:tentative="1">
+      <w:start w:val="1"/>
+      <w:numFmt w:val="lowerRoman"/>
+      <w:lvlText w:val="%6."/>
+      <w:lvlJc w:val="right"/>
+      <w:pPr>
+        <w:ind w:left="4320" w:hanging="180"/>
+      </w:pPr>
+    </w:lvl>
+    <w:lvl w:ilvl="6" w:tplc="1409000F" w:tentative="1">
+      <w:start w:val="1"/>
+      <w:numFmt w:val="decimal"/>
+      <w:lvlText w:val="%7."/>
+      <w:lvlJc w:val="left"/>
+      <w:pPr>
+        <w:ind w:left="5040" w:hanging="360"/>
+      </w:pPr>
+    </w:lvl>
+    <w:lvl w:ilvl="7" w:tplc="14090019" w:tentative="1">
+      <w:start w:val="1"/>
+      <w:numFmt w:val="lowerLetter"/>
+      <w:lvlText w:val="%8."/>
+      <w:lvlJc w:val="left"/>
+      <w:pPr>
+        <w:ind w:left="5760" w:hanging="360"/>
+      </w:pPr>
+    </w:lvl>
+    <w:lvl w:ilvl="8" w:tplc="1409001B" w:tentative="1">
+      <w:start w:val="1"/>
+      <w:numFmt w:val="lowerRoman"/>
+      <w:lvlText w:val="%9."/>
+      <w:lvlJc w:val="right"/>
+      <w:pPr>
+        <w:ind w:left="6480" w:hanging="180"/>
+      </w:pPr>
+    </w:lvl>
+  </w:abstractNum>
+  <w:abstractNum w:abstractNumId="1" w15:restartNumberingAfterBreak="0">
+    <w:nsid w:val="6CA07704"/>
+    <w:multiLevelType w:val="hybridMultilevel"/>
+    <w:tmpl w:val="5AE0C504"/>
+    <w:lvl w:ilvl="0" w:tplc="1409000F">
+      <w:start w:val="1"/>
+      <w:numFmt w:val="decimal"/>
+      <w:lvlText w:val="%1."/>
+      <w:lvlJc w:val="left"/>
+      <w:pPr>
+        <w:ind w:left="720" w:hanging="360"/>
+      </w:pPr>
+    </w:lvl>
+    <w:lvl w:ilvl="1" w:tplc="14090019" w:tentative="1">
+      <w:start w:val="1"/>
+      <w:numFmt w:val="lowerLetter"/>
+      <w:lvlText w:val="%2."/>
+      <w:lvlJc w:val="left"/>
+      <w:pPr>
+        <w:ind w:left="1440" w:hanging="360"/>
+      </w:pPr>
+    </w:lvl>
+    <w:lvl w:ilvl="2" w:tplc="1409001B" w:tentative="1">
+      <w:start w:val="1"/>
+      <w:numFmt w:val="lowerRoman"/>
+      <w:lvlText w:val="%3."/>
+      <w:lvlJc w:val="right"/>
+      <w:pPr>
+        <w:ind w:left="2160" w:hanging="180"/>
+      </w:pPr>
+    </w:lvl>
+    <w:lvl w:ilvl="3" w:tplc="1409000F" w:tentative="1">
+      <w:start w:val="1"/>
+      <w:numFmt w:val="decimal"/>
+      <w:lvlText w:val="%4."/>
+      <w:lvlJc w:val="left"/>
+      <w:pPr>
+        <w:ind w:left="2880" w:hanging="360"/>
+      </w:pPr>
+    </w:lvl>
+    <w:lvl w:ilvl="4" w:tplc="14090019" w:tentative="1">
+      <w:start w:val="1"/>
+      <w:numFmt w:val="lowerLetter"/>
+      <w:lvlText w:val="%5."/>
+      <w:lvlJc w:val="left"/>
+      <w:pPr>
+        <w:ind w:left="3600" w:hanging="360"/>
+      </w:pPr>
+    </w:lvl>
+    <w:lvl w:ilvl="5" w:tplc="1409001B" w:tentative="1">
+      <w:start w:val="1"/>
+      <w:numFmt w:val="lowerRoman"/>
+      <w:lvlText w:val="%6."/>
+      <w:lvlJc w:val="right"/>
+      <w:pPr>
+        <w:ind w:left="4320" w:hanging="180"/>
+      </w:pPr>
+    </w:lvl>
+    <w:lvl w:ilvl="6" w:tplc="1409000F" w:tentative="1">
+      <w:start w:val="1"/>
+      <w:numFmt w:val="decimal"/>
+      <w:lvlText w:val="%7."/>
+      <w:lvlJc w:val="left"/>
+      <w:pPr>
+        <w:ind w:left="5040" w:hanging="360"/>
+      </w:pPr>
+    </w:lvl>
+    <w:lvl w:ilvl="7" w:tplc="14090019" w:tentative="1">
+      <w:start w:val="1"/>
+      <w:numFmt w:val="lowerLetter"/>
+      <w:lvlText w:val="%8."/>
+      <w:lvlJc w:val="left"/>
+      <w:pPr>
+        <w:ind w:left="5760" w:hanging="360"/>
+      </w:pPr>
+    </w:lvl>
+    <w:lvl w:ilvl="8" w:tplc="1409001B" w:tentative="1">
+      <w:start w:val="1"/>
+      <w:numFmt w:val="lowerRoman"/>
+      <w:lvlText w:val="%9."/>
+      <w:lvlJc w:val="right"/>
+      <w:pPr>
+        <w:ind w:left="6480" w:hanging="180"/>
+      </w:pPr>
+    </w:lvl>
+  </w:abstractNum>
+  <w:abstractNum w:abstractNumId="2" w15:restartNumberingAfterBreak="0">
+    <w:nsid w:val="74B46017"/>
+    <w:multiLevelType w:val="hybridMultilevel"/>
+    <w:tmpl w:val="A4FA99B2"/>
+    <w:lvl w:ilvl="0" w:tplc="14090011">
+      <w:start w:val="1"/>
+      <w:numFmt w:val="decimal"/>
+      <w:lvlText w:val="%1)"/>
+      <w:lvlJc w:val="left"/>
+      <w:pPr>
+        <w:ind w:left="720" w:hanging="360"/>
+      </w:pPr>
+      <w:rPr>
+        <w:rFonts w:hint="default"/>
+      </w:rPr>
+    </w:lvl>
+    <w:lvl w:ilvl="1" w:tplc="14090019" w:tentative="1">
+      <w:start w:val="1"/>
+      <w:numFmt w:val="lowerLetter"/>
+      <w:lvlText w:val="%2."/>
+      <w:lvlJc w:val="left"/>
+      <w:pPr>
+        <w:ind w:left="1440" w:hanging="360"/>
+      </w:pPr>
+    </w:lvl>
+    <w:lvl w:ilvl="2" w:tplc="1409001B" w:tentative="1">
+      <w:start w:val="1"/>
+      <w:numFmt w:val="lowerRoman"/>
+      <w:lvlText w:val="%3."/>
+      <w:lvlJc w:val="right"/>
+      <w:pPr>
+        <w:ind w:left="2160" w:hanging="180"/>
+      </w:pPr>
+    </w:lvl>
+    <w:lvl w:ilvl="3" w:tplc="1409000F" w:tentative="1">
+      <w:start w:val="1"/>
+      <w:numFmt w:val="decimal"/>
+      <w:lvlText w:val="%4."/>
+      <w:lvlJc w:val="left"/>
+      <w:pPr>
+        <w:ind w:left="2880" w:hanging="360"/>
+      </w:pPr>
+    </w:lvl>
+    <w:lvl w:ilvl="4" w:tplc="14090019" w:tentative="1">
+      <w:start w:val="1"/>
+      <w:numFmt w:val="lowerLetter"/>
+      <w:lvlText w:val="%5."/>
+      <w:lvlJc w:val="left"/>
+      <w:pPr>
+        <w:ind w:left="3600" w:hanging="360"/>
+      </w:pPr>
+    </w:lvl>
+    <w:lvl w:ilvl="5" w:tplc="1409001B" w:tentative="1">
+      <w:start w:val="1"/>
+      <w:numFmt w:val="lowerRoman"/>
+      <w:lvlText w:val="%6."/>
+      <w:lvlJc w:val="right"/>
+      <w:pPr>
+        <w:ind w:left="4320" w:hanging="180"/>
+      </w:pPr>
+    </w:lvl>
+    <w:lvl w:ilvl="6" w:tplc="1409000F" w:tentative="1">
+      <w:start w:val="1"/>
+      <w:numFmt w:val="decimal"/>
+      <w:lvlText w:val="%7."/>
+      <w:lvlJc w:val="left"/>
+      <w:pPr>
+        <w:ind w:left="5040" w:hanging="360"/>
+      </w:pPr>
+    </w:lvl>
+    <w:lvl w:ilvl="7" w:tplc="14090019" w:tentative="1">
+      <w:start w:val="1"/>
+      <w:numFmt w:val="lowerLetter"/>
+      <w:lvlText w:val="%8."/>
+      <w:lvlJc w:val="left"/>
+      <w:pPr>
+        <w:ind w:left="5760" w:hanging="360"/>
+      </w:pPr>
+    </w:lvl>
+    <w:lvl w:ilvl="8" w:tplc="1409001B" w:tentative="1">
+      <w:start w:val="1"/>
+      <w:numFmt w:val="lowerRoman"/>
+      <w:lvlText w:val="%9."/>
+      <w:lvlJc w:val="right"/>
+      <w:pPr>
+        <w:ind w:left="6480" w:hanging="180"/>
+      </w:pPr>
+    </w:lvl>
+  </w:abstractNum>
+  <w:num w:numId="1">
+    <w:abstractNumId w:val="2"/>
+  </w:num>
+  <w:num w:numId="2">
+    <w:abstractNumId w:val="1"/>
+  </w:num>
+  <w:num w:numId="3">
+    <w:abstractNumId w:val="0"/>
+  </w:num>
+</w:numbering>
 </file>
 
 <file path=word/styles.xml><?xml version="1.0" encoding="utf-8"?>
@@ -654,6 +1939,65 @@
       <w:szCs w:val="32"/>
     </w:rPr>
   </w:style>
+  <w:style w:type="paragraph" w:styleId="ListParagraph">
+    <w:name w:val="List Paragraph"/>
+    <w:basedOn w:val="Normal"/>
+    <w:uiPriority w:val="34"/>
+    <w:qFormat/>
+    <w:rsid w:val="00DB2134"/>
+    <w:pPr>
+      <w:ind w:left="720"/>
+      <w:contextualSpacing/>
+    </w:pPr>
+  </w:style>
+  <w:style w:type="paragraph" w:styleId="HTMLPreformatted">
+    <w:name w:val="HTML Preformatted"/>
+    <w:basedOn w:val="Normal"/>
+    <w:link w:val="HTMLPreformattedChar"/>
+    <w:uiPriority w:val="99"/>
+    <w:unhideWhenUsed/>
+    <w:rsid w:val="006F3663"/>
+    <w:pPr>
+      <w:tabs>
+        <w:tab w:val="left" w:pos="916"/>
+        <w:tab w:val="left" w:pos="1832"/>
+        <w:tab w:val="left" w:pos="2748"/>
+        <w:tab w:val="left" w:pos="3664"/>
+        <w:tab w:val="left" w:pos="4580"/>
+        <w:tab w:val="left" w:pos="5496"/>
+        <w:tab w:val="left" w:pos="6412"/>
+        <w:tab w:val="left" w:pos="7328"/>
+        <w:tab w:val="left" w:pos="8244"/>
+        <w:tab w:val="left" w:pos="9160"/>
+        <w:tab w:val="left" w:pos="10076"/>
+        <w:tab w:val="left" w:pos="10992"/>
+        <w:tab w:val="left" w:pos="11908"/>
+        <w:tab w:val="left" w:pos="12824"/>
+        <w:tab w:val="left" w:pos="13740"/>
+        <w:tab w:val="left" w:pos="14656"/>
+      </w:tabs>
+      <w:spacing w:after="0" w:line="240" w:lineRule="auto"/>
+    </w:pPr>
+    <w:rPr>
+      <w:rFonts w:ascii="Courier New" w:eastAsia="Times New Roman" w:hAnsi="Courier New" w:cs="Courier New"/>
+      <w:sz w:val="20"/>
+      <w:szCs w:val="20"/>
+      <w:lang w:eastAsia="en-NZ"/>
+    </w:rPr>
+  </w:style>
+  <w:style w:type="character" w:customStyle="1" w:styleId="HTMLPreformattedChar">
+    <w:name w:val="HTML Preformatted Char"/>
+    <w:basedOn w:val="DefaultParagraphFont"/>
+    <w:link w:val="HTMLPreformatted"/>
+    <w:uiPriority w:val="99"/>
+    <w:rsid w:val="006F3663"/>
+    <w:rPr>
+      <w:rFonts w:ascii="Courier New" w:eastAsia="Times New Roman" w:hAnsi="Courier New" w:cs="Courier New"/>
+      <w:sz w:val="20"/>
+      <w:szCs w:val="20"/>
+      <w:lang w:eastAsia="en-NZ"/>
+    </w:rPr>
+  </w:style>
 </w:styles>
 </file>
 

</xml_diff>